<commit_message>
Day 6 Second half Commit
</commit_message>
<xml_diff>
--- a/Day 6/Swing in Ecilipse IDE.docx
+++ b/Day 6/Swing in Ecilipse IDE.docx
@@ -84,7 +84,6 @@
           <w:lang w:val="en-GB"/>
         </w:rPr>
       </w:pPr>
-      <w:proofErr w:type="spellStart"/>
       <w:r>
         <w:rPr>
           <w:rFonts w:ascii="Abadi" w:hAnsi="Abadi"/>
@@ -112,7 +111,6 @@
         </w:rPr>
         <w:t>ane</w:t>
       </w:r>
-      <w:proofErr w:type="spellEnd"/>
       <w:r>
         <w:rPr>
           <w:rFonts w:ascii="Abadi" w:hAnsi="Abadi"/>
@@ -129,19 +127,8 @@
           <w:szCs w:val="28"/>
           <w:lang w:val="en-GB"/>
         </w:rPr>
-        <w:t xml:space="preserve"> </w:t>
-      </w:r>
-      <w:proofErr w:type="spellStart"/>
-      <w:r>
-        <w:rPr>
-          <w:rFonts w:ascii="Abadi" w:hAnsi="Abadi"/>
-          <w:sz w:val="28"/>
-          <w:szCs w:val="28"/>
-          <w:lang w:val="en-GB"/>
-        </w:rPr>
-        <w:t>showMessageDialog</w:t>
-      </w:r>
-      <w:proofErr w:type="spellEnd"/>
+        <w:t xml:space="preserve"> showMessageDialog</w:t>
+      </w:r>
       <w:r>
         <w:rPr>
           <w:rFonts w:ascii="Abadi" w:hAnsi="Abadi"/>
@@ -151,7 +138,6 @@
         </w:rPr>
         <w:t>(</w:t>
       </w:r>
-      <w:proofErr w:type="spellStart"/>
       <w:r>
         <w:rPr>
           <w:rFonts w:ascii="Abadi" w:hAnsi="Abadi"/>
@@ -168,17 +154,7 @@
           <w:szCs w:val="28"/>
           <w:lang w:val="en-GB"/>
         </w:rPr>
-        <w:t>,”Please</w:t>
-      </w:r>
-      <w:proofErr w:type="spellEnd"/>
-      <w:r>
-        <w:rPr>
-          <w:rFonts w:ascii="Abadi" w:hAnsi="Abadi"/>
-          <w:sz w:val="28"/>
-          <w:szCs w:val="28"/>
-          <w:lang w:val="en-GB"/>
-        </w:rPr>
-        <w:t xml:space="preserve"> Insert Value”);</w:t>
+        <w:t>,”Please Insert Value”);</w:t>
       </w:r>
     </w:p>
     <w:p>
@@ -203,6 +179,223 @@
           <w:lang w:val="en-GB"/>
         </w:rPr>
         <w:t xml:space="preserve">First add mouse click event for making the selection from Table and </w:t>
+      </w:r>
+    </w:p>
+    <w:p>
+      <w:pPr>
+        <w:pStyle w:val="ListParagraph"/>
+        <w:numPr>
+          <w:ilvl w:val="0"/>
+          <w:numId w:val="1"/>
+        </w:numPr>
+        <w:rPr>
+          <w:rFonts w:ascii="Abadi" w:hAnsi="Abadi"/>
+          <w:sz w:val="28"/>
+          <w:szCs w:val="28"/>
+          <w:lang w:val="en-GB"/>
+        </w:rPr>
+      </w:pPr>
+      <w:r>
+        <w:rPr>
+          <w:rFonts w:ascii="Abadi" w:hAnsi="Abadi"/>
+          <w:sz w:val="28"/>
+          <w:szCs w:val="28"/>
+          <w:lang w:val="en-GB"/>
+        </w:rPr>
+        <w:t>getSeletedRowCount();</w:t>
+      </w:r>
+    </w:p>
+    <w:p>
+      <w:pPr>
+        <w:pStyle w:val="ListParagraph"/>
+        <w:rPr>
+          <w:rFonts w:ascii="Abadi" w:hAnsi="Abadi"/>
+          <w:sz w:val="28"/>
+          <w:szCs w:val="28"/>
+          <w:lang w:val="en-GB"/>
+        </w:rPr>
+      </w:pPr>
+    </w:p>
+    <w:p>
+      <w:pPr>
+        <w:pStyle w:val="ListParagraph"/>
+        <w:rPr>
+          <w:rFonts w:ascii="Abadi" w:hAnsi="Abadi"/>
+          <w:sz w:val="28"/>
+          <w:szCs w:val="28"/>
+          <w:lang w:val="en-GB"/>
+        </w:rPr>
+      </w:pPr>
+    </w:p>
+    <w:p>
+      <w:pPr>
+        <w:pStyle w:val="ListParagraph"/>
+        <w:rPr>
+          <w:rFonts w:ascii="Abadi" w:hAnsi="Abadi"/>
+          <w:sz w:val="32"/>
+          <w:szCs w:val="32"/>
+          <w:u w:val="single"/>
+          <w:lang w:val="en-GB"/>
+        </w:rPr>
+      </w:pPr>
+      <w:r>
+        <w:rPr>
+          <w:rFonts w:ascii="Abadi" w:hAnsi="Abadi"/>
+          <w:sz w:val="32"/>
+          <w:szCs w:val="32"/>
+          <w:u w:val="single"/>
+          <w:lang w:val="en-GB"/>
+        </w:rPr>
+        <w:t>Managing Input and Output in Java:-</w:t>
+      </w:r>
+    </w:p>
+    <w:p>
+      <w:pPr>
+        <w:pStyle w:val="ListParagraph"/>
+        <w:rPr>
+          <w:rFonts w:ascii="Abadi" w:hAnsi="Abadi"/>
+          <w:sz w:val="32"/>
+          <w:szCs w:val="32"/>
+          <w:lang w:val="en-GB"/>
+        </w:rPr>
+      </w:pPr>
+    </w:p>
+    <w:p>
+      <w:pPr>
+        <w:pStyle w:val="ListParagraph"/>
+        <w:numPr>
+          <w:ilvl w:val="0"/>
+          <w:numId w:val="1"/>
+        </w:numPr>
+        <w:rPr>
+          <w:rFonts w:ascii="Abadi" w:hAnsi="Abadi"/>
+          <w:sz w:val="28"/>
+          <w:szCs w:val="28"/>
+          <w:lang w:val="en-GB"/>
+        </w:rPr>
+      </w:pPr>
+      <w:r>
+        <w:rPr>
+          <w:rFonts w:ascii="Abadi" w:hAnsi="Abadi"/>
+          <w:sz w:val="28"/>
+          <w:szCs w:val="28"/>
+          <w:lang w:val="en-GB"/>
+        </w:rPr>
+        <w:t xml:space="preserve">Stream: </w:t>
+      </w:r>
+    </w:p>
+    <w:p>
+      <w:pPr>
+        <w:pStyle w:val="ListParagraph"/>
+        <w:numPr>
+          <w:ilvl w:val="1"/>
+          <w:numId w:val="1"/>
+        </w:numPr>
+        <w:rPr>
+          <w:rFonts w:ascii="Abadi" w:hAnsi="Abadi"/>
+          <w:sz w:val="24"/>
+          <w:szCs w:val="24"/>
+          <w:lang w:val="en-GB"/>
+        </w:rPr>
+      </w:pPr>
+      <w:r>
+        <w:rPr>
+          <w:rFonts w:ascii="Abadi" w:hAnsi="Abadi"/>
+          <w:sz w:val="24"/>
+          <w:szCs w:val="24"/>
+          <w:lang w:val="en-GB"/>
+        </w:rPr>
+        <w:t>Stream is used to process the input and produce the output.</w:t>
+      </w:r>
+    </w:p>
+    <w:p>
+      <w:pPr>
+        <w:pStyle w:val="ListParagraph"/>
+        <w:numPr>
+          <w:ilvl w:val="1"/>
+          <w:numId w:val="1"/>
+        </w:numPr>
+        <w:rPr>
+          <w:rFonts w:ascii="Abadi" w:hAnsi="Abadi"/>
+          <w:sz w:val="24"/>
+          <w:szCs w:val="24"/>
+          <w:lang w:val="en-GB"/>
+        </w:rPr>
+      </w:pPr>
+      <w:r>
+        <w:rPr>
+          <w:rFonts w:ascii="Abadi" w:hAnsi="Abadi"/>
+          <w:sz w:val="24"/>
+          <w:szCs w:val="24"/>
+          <w:lang w:val="en-GB"/>
+        </w:rPr>
+        <w:t>Stream is a sequence of bytes</w:t>
+      </w:r>
+    </w:p>
+    <w:p>
+      <w:pPr>
+        <w:pStyle w:val="ListParagraph"/>
+        <w:numPr>
+          <w:ilvl w:val="0"/>
+          <w:numId w:val="1"/>
+        </w:numPr>
+        <w:rPr>
+          <w:rFonts w:ascii="Abadi" w:hAnsi="Abadi"/>
+          <w:sz w:val="28"/>
+          <w:szCs w:val="28"/>
+          <w:lang w:val="en-GB"/>
+        </w:rPr>
+      </w:pPr>
+      <w:r>
+        <w:rPr>
+          <w:rFonts w:ascii="Abadi" w:hAnsi="Abadi"/>
+          <w:sz w:val="28"/>
+          <w:szCs w:val="28"/>
+          <w:lang w:val="en-GB"/>
+        </w:rPr>
+        <w:t xml:space="preserve">import java.io.* ; </w:t>
+      </w:r>
+      <w:r>
+        <w:rPr>
+          <w:rFonts w:ascii="Abadi" w:hAnsi="Abadi"/>
+          <w:sz w:val="28"/>
+          <w:szCs w:val="28"/>
+          <w:lang w:val="en-GB"/>
+        </w:rPr>
+        <w:sym w:font="Wingdings" w:char="F0E0"/>
+      </w:r>
+      <w:r>
+        <w:rPr>
+          <w:rFonts w:ascii="Abadi" w:hAnsi="Abadi"/>
+          <w:sz w:val="28"/>
+          <w:szCs w:val="28"/>
+          <w:lang w:val="en-GB"/>
+        </w:rPr>
+        <w:t xml:space="preserve"> package is used for input and output Stream.</w:t>
+      </w:r>
+    </w:p>
+    <w:p>
+      <w:pPr>
+        <w:pStyle w:val="ListParagraph"/>
+        <w:numPr>
+          <w:ilvl w:val="0"/>
+          <w:numId w:val="1"/>
+        </w:numPr>
+        <w:rPr>
+          <w:rFonts w:ascii="Abadi" w:hAnsi="Abadi"/>
+          <w:sz w:val="28"/>
+          <w:szCs w:val="28"/>
+          <w:lang w:val="en-GB"/>
+        </w:rPr>
+      </w:pPr>
+      <w:r>
+        <w:rPr>
+          <w:rFonts w:ascii="Abadi" w:hAnsi="Abadi"/>
+          <w:sz w:val="28"/>
+          <w:szCs w:val="28"/>
+          <w:lang w:val="en-GB"/>
+        </w:rPr>
+        <w:t>We try..catch with this always</w:t>
       </w:r>
     </w:p>
     <w:sectPr>
@@ -220,7 +413,7 @@
   <w:abstractNum w:abstractNumId="0" w15:restartNumberingAfterBreak="0">
     <w:nsid w:val="27300B73"/>
     <w:multiLevelType w:val="hybridMultilevel"/>
-    <w:tmpl w:val="D4567C36"/>
+    <w:tmpl w:val="7FC04BC4"/>
     <w:lvl w:ilvl="0" w:tplc="40090001">
       <w:start w:val="1"/>
       <w:numFmt w:val="bullet"/>
@@ -233,7 +426,7 @@
         <w:rFonts w:ascii="Symbol" w:hAnsi="Symbol" w:hint="default"/>
       </w:rPr>
     </w:lvl>
-    <w:lvl w:ilvl="1" w:tplc="40090003" w:tentative="1">
+    <w:lvl w:ilvl="1" w:tplc="40090003">
       <w:start w:val="1"/>
       <w:numFmt w:val="bullet"/>
       <w:lvlText w:val="o"/>

</xml_diff>